<commit_message>
Updated version of the mzTab cheat sheet
</commit_message>
<xml_diff>
--- a/specification/trunk/specification-document/mzTab cheat sheet.docx
+++ b/specification/trunk/specification-document/mzTab cheat sheet.docx
@@ -1,11 +1,13 @@
 
 <file path=word/document.xml><?xml version="1.0" encoding="utf-8"?>
-<w:document xmlns:ve="http://schemas.openxmlformats.org/markup-compatibility/2006" xmlns:o="urn:schemas-microsoft-com:office:office" xmlns:r="http://schemas.openxmlformats.org/officeDocument/2006/relationships" xmlns:m="http://schemas.openxmlformats.org/officeDocument/2006/math" xmlns:v="urn:schemas-microsoft-com:vml" xmlns:wp="http://schemas.openxmlformats.org/drawingml/2006/wordprocessingDrawing" xmlns:w10="urn:schemas-microsoft-com:office:word" xmlns:w="http://schemas.openxmlformats.org/wordprocessingml/2006/main" xmlns:wne="http://schemas.microsoft.com/office/word/2006/wordml">
+<w:document xmlns:wpc="http://schemas.microsoft.com/office/word/2010/wordprocessingCanvas" xmlns:mo="http://schemas.microsoft.com/office/mac/office/2008/main" xmlns:mc="http://schemas.openxmlformats.org/markup-compatibility/2006" xmlns:mv="urn:schemas-microsoft-com:mac:vml" xmlns:o="urn:schemas-microsoft-com:office:office" xmlns:r="http://schemas.openxmlformats.org/officeDocument/2006/relationships" xmlns:m="http://schemas.openxmlformats.org/officeDocument/2006/math" xmlns:v="urn:schemas-microsoft-com:vml" xmlns:wp14="http://schemas.microsoft.com/office/word/2010/wordprocessingDrawing" xmlns:wp="http://schemas.openxmlformats.org/drawingml/2006/wordprocessingDrawing" xmlns:w10="urn:schemas-microsoft-com:office:word" xmlns:w="http://schemas.openxmlformats.org/wordprocessingml/2006/main" xmlns:w14="http://schemas.microsoft.com/office/word/2010/wordml" xmlns:wpg="http://schemas.microsoft.com/office/word/2010/wordprocessingGroup" xmlns:wpi="http://schemas.microsoft.com/office/word/2010/wordprocessingInk" xmlns:wne="http://schemas.microsoft.com/office/word/2006/wordml" xmlns:wps="http://schemas.microsoft.com/office/word/2010/wordprocessingShape" mc:Ignorable="w14 wp14">
   <w:body>
     <w:p>
       <w:pPr>
-        <w:pStyle w:val="Titel"/>
+        <w:pStyle w:val="Title"/>
       </w:pPr>
+      <w:bookmarkStart w:id="0" w:name="_GoBack"/>
+      <w:bookmarkEnd w:id="0"/>
       <w:proofErr w:type="spellStart"/>
       <w:proofErr w:type="gramStart"/>
       <w:r>
@@ -19,7 +21,7 @@
     </w:p>
     <w:p>
       <w:pPr>
-        <w:pStyle w:val="berschrift1"/>
+        <w:pStyle w:val="Heading1"/>
       </w:pPr>
       <w:r>
         <w:t>Data types</w:t>
@@ -36,7 +38,7 @@
           <w:insideH w:val="single" w:sz="4" w:space="0" w:color="auto"/>
           <w:insideV w:val="single" w:sz="4" w:space="0" w:color="auto"/>
         </w:tblBorders>
-        <w:tblLook w:val="00A0"/>
+        <w:tblLook w:val="00A0" w:firstRow="1" w:lastRow="0" w:firstColumn="1" w:lastColumn="0" w:noHBand="0" w:noVBand="0"/>
       </w:tblPr>
       <w:tblGrid>
         <w:gridCol w:w="1951"/>
@@ -103,47 +105,7 @@
           </w:tcPr>
           <w:p>
             <w:r>
-              <w:t>[</w:t>
-            </w:r>
-            <w:smartTag w:uri="isiresearchsoft-com/rmcwyw" w:element="citation">
-              <w:smartTag w:uri="isiresearchsoft-com/cwyw" w:element="citation">
-                <w:r>
-                  <w:t>{CV label}</w:t>
-                </w:r>
-              </w:smartTag>
-            </w:smartTag>
-            <w:r>
-              <w:t xml:space="preserve">, </w:t>
-            </w:r>
-            <w:smartTag w:uri="isiresearchsoft-com/rmcwyw" w:element="citation">
-              <w:smartTag w:uri="isiresearchsoft-com/cwyw" w:element="citation">
-                <w:r>
-                  <w:t>{accession}</w:t>
-                </w:r>
-              </w:smartTag>
-            </w:smartTag>
-            <w:r>
-              <w:t xml:space="preserve">, </w:t>
-            </w:r>
-            <w:smartTag w:uri="isiresearchsoft-com/rmcwyw" w:element="citation">
-              <w:smartTag w:uri="isiresearchsoft-com/cwyw" w:element="citation">
-                <w:r>
-                  <w:t>{name}</w:t>
-                </w:r>
-              </w:smartTag>
-            </w:smartTag>
-            <w:r>
-              <w:t xml:space="preserve">, </w:t>
-            </w:r>
-            <w:smartTag w:uri="isiresearchsoft-com/rmcwyw" w:element="citation">
-              <w:smartTag w:uri="isiresearchsoft-com/cwyw" w:element="citation">
-                <w:r>
-                  <w:t>{value}</w:t>
-                </w:r>
-              </w:smartTag>
-            </w:smartTag>
-            <w:r>
-              <w:t>]</w:t>
+              <w:t>[{CV label}, {accession}, {name}, {value}]</w:t>
             </w:r>
             <w:r>
               <w:br/>
@@ -152,37 +114,7 @@
               <w:rPr>
                 <w:rStyle w:val="ExampleZchn"/>
               </w:rPr>
-              <w:t>[</w:t>
-            </w:r>
-            <w:smartTag w:uri="urn:schemas-microsoft-com:office:smarttags" w:element="place">
-              <w:smartTag w:uri="urn:schemas-microsoft-com:office:smarttags" w:element="City">
-                <w:r>
-                  <w:rPr>
-                    <w:rStyle w:val="ExampleZchn"/>
-                  </w:rPr>
-                  <w:t>MS</w:t>
-                </w:r>
-              </w:smartTag>
-              <w:r>
-                <w:rPr>
-                  <w:rStyle w:val="ExampleZchn"/>
-                </w:rPr>
-                <w:t xml:space="preserve">, </w:t>
-              </w:r>
-              <w:smartTag w:uri="urn:schemas-microsoft-com:office:smarttags" w:element="State">
-                <w:r>
-                  <w:rPr>
-                    <w:rStyle w:val="ExampleZchn"/>
-                  </w:rPr>
-                  <w:t>MS</w:t>
-                </w:r>
-              </w:smartTag>
-            </w:smartTag>
-            <w:r>
-              <w:rPr>
-                <w:rStyle w:val="ExampleZchn"/>
-              </w:rPr>
-              <w:t xml:space="preserve">:1001171, </w:t>
+              <w:t xml:space="preserve">[MS, MS:1001171, </w:t>
             </w:r>
             <w:proofErr w:type="spellStart"/>
             <w:r>
@@ -228,33 +160,29 @@
           </w:tcPr>
           <w:p>
             <w:r>
-              <w:t>“|” separated</w:t>
-            </w:r>
+              <w:t>‘</w:t>
+            </w:r>
+            <w:r>
+              <w:t>|</w:t>
+            </w:r>
+            <w:r>
+              <w:t>’</w:t>
+            </w:r>
+            <w:r>
+              <w:t xml:space="preserve"> </w:t>
+            </w:r>
+            <w:proofErr w:type="gramStart"/>
+            <w:r>
+              <w:t>separated</w:t>
+            </w:r>
+            <w:proofErr w:type="gramEnd"/>
           </w:p>
           <w:p>
             <w:pPr>
               <w:pStyle w:val="Example"/>
             </w:pPr>
             <w:r>
-              <w:t>[</w:t>
-            </w:r>
-            <w:smartTag w:uri="urn:schemas-microsoft-com:office:smarttags" w:element="place">
-              <w:smartTag w:uri="urn:schemas-microsoft-com:office:smarttags" w:element="City">
-                <w:r>
-                  <w:t>MS</w:t>
-                </w:r>
-              </w:smartTag>
-              <w:r>
-                <w:t xml:space="preserve">, </w:t>
-              </w:r>
-              <w:smartTag w:uri="urn:schemas-microsoft-com:office:smarttags" w:element="State">
-                <w:r>
-                  <w:t>MS</w:t>
-                </w:r>
-              </w:smartTag>
-            </w:smartTag>
-            <w:r>
-              <w:t xml:space="preserve">:1001171, </w:t>
+              <w:t xml:space="preserve">[MS, MS:1001171, </w:t>
             </w:r>
             <w:proofErr w:type="spellStart"/>
             <w:r>
@@ -287,8 +215,22 @@
           </w:tcPr>
           <w:p>
             <w:r>
-              <w:t>“|” separated</w:t>
-            </w:r>
+              <w:t>‘</w:t>
+            </w:r>
+            <w:r>
+              <w:t>|</w:t>
+            </w:r>
+            <w:r>
+              <w:t>’</w:t>
+            </w:r>
+            <w:r>
+              <w:t xml:space="preserve"> </w:t>
+            </w:r>
+            <w:proofErr w:type="gramStart"/>
+            <w:r>
+              <w:t>separated</w:t>
+            </w:r>
+            <w:proofErr w:type="gramEnd"/>
           </w:p>
           <w:p>
             <w:pPr>
@@ -327,84 +269,170 @@
             <w:tcW w:w="7371" w:type="dxa"/>
           </w:tcPr>
           <w:p>
-            <w:smartTag w:uri="isiresearchsoft-com/cwyw" w:element="citation">
-              <w:r>
-                <w:t>{position}</w:t>
-              </w:r>
-              <w:smartTag w:uri="isiresearchsoft-com/cwyw" w:element="citation"/>
-              <w:smartTag w:uri="isiresearchsoft-com/cwyw" w:element="citation"/>
-              <w:r>
-                <w:t>{reliability score}</w:t>
-              </w:r>
-            </w:smartTag>
-            <w:r>
-              <w:t>-</w:t>
-            </w:r>
-            <w:smartTag w:uri="isiresearchsoft-com/cwyw" w:element="citation">
-              <w:r>
-                <w:t>{Modification identifier}</w:t>
-              </w:r>
-            </w:smartTag>
+            <w:r>
+              <w:t>{</w:t>
+            </w:r>
+            <w:proofErr w:type="gramStart"/>
+            <w:r>
+              <w:t>position</w:t>
+            </w:r>
+            <w:proofErr w:type="gramEnd"/>
+            <w:r>
+              <w:t>}{</w:t>
+            </w:r>
+            <w:proofErr w:type="gramStart"/>
+            <w:r>
+              <w:t>reliability</w:t>
+            </w:r>
+            <w:proofErr w:type="gramEnd"/>
+            <w:r>
+              <w:t xml:space="preserve"> score}-{Modification</w:t>
+            </w:r>
+            <w:r>
+              <w:t xml:space="preserve"> or Substitution</w:t>
+            </w:r>
+            <w:r>
+              <w:t xml:space="preserve"> identifier}</w:t>
+            </w:r>
+            <w:r>
+              <w:t>{Neutral loss}</w:t>
+            </w:r>
           </w:p>
           <w:p>
             <w:pPr>
               <w:pStyle w:val="Example"/>
             </w:pPr>
             <w:r>
-              <w:t>1(0.5)-UNIMOD:4</w:t>
-            </w:r>
+              <w:t>1</w:t>
+            </w:r>
+            <w:r>
+              <w:t>[</w:t>
+            </w:r>
+            <w:r>
+              <w:t>0.5</w:t>
+            </w:r>
+            <w:r>
+              <w:t>]</w:t>
+            </w:r>
+            <w:r>
+              <w:t>-</w:t>
+            </w:r>
+            <w:r>
+              <w:t>UNIMOD</w:t>
+            </w:r>
+            <w:proofErr w:type="gramStart"/>
+            <w:r>
+              <w:t>:4</w:t>
+            </w:r>
+            <w:proofErr w:type="gramEnd"/>
           </w:p>
           <w:p>
             <w:pPr>
               <w:pStyle w:val="Example"/>
             </w:pPr>
             <w:r>
-              <w:t>10(0.8)|11(0.2)-CHEMMOD:+57.0215</w:t>
-            </w:r>
-            <w:r>
-              <w:br/>
-              <w:t>23-CHEMMOD:+NA4</w:t>
-            </w:r>
-          </w:p>
-        </w:tc>
-      </w:tr>
-      <w:tr>
-        <w:trPr>
-          <w:trHeight w:val="260"/>
-        </w:trPr>
-        <w:tc>
-          <w:tcPr>
-            <w:tcW w:w="1951" w:type="dxa"/>
-          </w:tcPr>
-          <w:p>
-            <w:r>
-              <w:t>Spec Ref</w:t>
-            </w:r>
-          </w:p>
-        </w:tc>
-        <w:tc>
-          <w:tcPr>
-            <w:tcW w:w="7371" w:type="dxa"/>
-          </w:tcPr>
-          <w:p>
-            <w:proofErr w:type="spellStart"/>
-            <w:r>
-              <w:t>ms_file</w:t>
-            </w:r>
-            <w:proofErr w:type="spellEnd"/>
-            <w:r>
-              <w:t>[1-n]:</w:t>
-            </w:r>
-            <w:smartTag w:uri="isiresearchsoft-com/cwyw" w:element="citation">
-              <w:r>
-                <w:t>{SPEC REF}</w:t>
-              </w:r>
-            </w:smartTag>
+              <w:t>1-UNIMOD:4|</w:t>
+            </w:r>
+            <w:r>
+              <w:t>[MS, MS:1001524, fragment neutral loss, 63.998285</w:t>
+            </w:r>
+            <w:r>
+              <w:t>]</w:t>
+            </w:r>
           </w:p>
           <w:p>
             <w:pPr>
               <w:pStyle w:val="Example"/>
             </w:pPr>
+            <w:r>
+              <w:t>3|4-MOD:00412,8-MOD:00412</w:t>
+            </w:r>
+          </w:p>
+          <w:p>
+            <w:pPr>
+              <w:pStyle w:val="Example"/>
+            </w:pPr>
+            <w:r>
+              <w:t>10</w:t>
+            </w:r>
+            <w:r>
+              <w:t>[MS</w:t>
+            </w:r>
+            <w:proofErr w:type="gramStart"/>
+            <w:r>
+              <w:t>,MS:100</w:t>
+            </w:r>
+            <w:r>
+              <w:t>1876</w:t>
+            </w:r>
+            <w:proofErr w:type="gramEnd"/>
+            <w:r>
+              <w:t>, modification probability</w:t>
+            </w:r>
+            <w:r>
+              <w:t>, 0.8]</w:t>
+            </w:r>
+            <w:r>
+              <w:t>-CHEMMOD:+57.0215</w:t>
+            </w:r>
+            <w:r>
+              <w:br/>
+              <w:t>23-CHEMMOD:+N</w:t>
+            </w:r>
+            <w:r>
+              <w:t>H</w:t>
+            </w:r>
+            <w:r>
+              <w:t>4</w:t>
+            </w:r>
+          </w:p>
+          <w:p>
+            <w:pPr>
+              <w:pStyle w:val="Example"/>
+            </w:pPr>
+            <w:r>
+              <w:t>5-SUBST</w:t>
+            </w:r>
+            <w:proofErr w:type="gramStart"/>
+            <w:r>
+              <w:t>:R</w:t>
+            </w:r>
+            <w:proofErr w:type="gramEnd"/>
+          </w:p>
+        </w:tc>
+      </w:tr>
+      <w:tr>
+        <w:trPr>
+          <w:trHeight w:val="260"/>
+        </w:trPr>
+        <w:tc>
+          <w:tcPr>
+            <w:tcW w:w="1951" w:type="dxa"/>
+          </w:tcPr>
+          <w:p>
+            <w:r>
+              <w:t>Spec Ref</w:t>
+            </w:r>
+          </w:p>
+        </w:tc>
+        <w:tc>
+          <w:tcPr>
+            <w:tcW w:w="7371" w:type="dxa"/>
+          </w:tcPr>
+          <w:p>
+            <w:proofErr w:type="spellStart"/>
+            <w:r>
+              <w:t>ms_file</w:t>
+            </w:r>
+            <w:proofErr w:type="spellEnd"/>
+            <w:r>
+              <w:t>[1-n]:{SPEC REF}</w:t>
+            </w:r>
+          </w:p>
+          <w:p>
+            <w:pPr>
+              <w:pStyle w:val="Example"/>
+            </w:pPr>
             <w:proofErr w:type="spellStart"/>
             <w:r>
               <w:t>ms_file</w:t>
@@ -419,7 +447,7 @@
     </w:tbl>
     <w:p>
       <w:pPr>
-        <w:pStyle w:val="berschrift1"/>
+        <w:pStyle w:val="Heading1"/>
       </w:pPr>
       <w:r>
         <w:t>MTD - Metadata section (Key-value)</w:t>
@@ -436,7 +464,7 @@
           <w:insideH w:val="single" w:sz="4" w:space="0" w:color="auto"/>
           <w:insideV w:val="single" w:sz="4" w:space="0" w:color="auto"/>
         </w:tblBorders>
-        <w:tblLook w:val="00A0"/>
+        <w:tblLook w:val="00A0" w:firstRow="1" w:lastRow="0" w:firstColumn="1" w:lastColumn="0" w:noHBand="0" w:noVBand="0"/>
       </w:tblPr>
       <w:tblGrid>
         <w:gridCol w:w="3936"/>
@@ -511,13 +539,8 @@
             <w:tcW w:w="3936" w:type="dxa"/>
           </w:tcPr>
           <w:p>
-            <w:smartTag w:uri="isiresearchsoft-com/cwyw" w:element="citation">
-              <w:r>
-                <w:t>{UNIT_ID}</w:t>
-              </w:r>
-            </w:smartTag>
-            <w:r>
-              <w:t>-title</w:t>
+            <w:r>
+              <w:t>{UNIT_ID}-title</w:t>
             </w:r>
           </w:p>
         </w:tc>
@@ -551,13 +574,8 @@
             <w:tcW w:w="3936" w:type="dxa"/>
           </w:tcPr>
           <w:p>
-            <w:smartTag w:uri="isiresearchsoft-com/cwyw" w:element="citation">
-              <w:r>
-                <w:t>{UNIT_ID}</w:t>
-              </w:r>
-            </w:smartTag>
-            <w:r>
-              <w:t>-description</w:t>
+            <w:r>
+              <w:t>{UNIT_ID}-description</w:t>
             </w:r>
           </w:p>
         </w:tc>
@@ -591,13 +609,8 @@
             <w:tcW w:w="3936" w:type="dxa"/>
           </w:tcPr>
           <w:p>
-            <w:smartTag w:uri="isiresearchsoft-com/cwyw" w:element="citation">
-              <w:r>
-                <w:t>{UNIT_ID}</w:t>
-              </w:r>
-            </w:smartTag>
-            <w:r>
-              <w:t>-</w:t>
+            <w:r>
+              <w:t>{UNIT_ID}-</w:t>
             </w:r>
             <w:proofErr w:type="spellStart"/>
             <w:r>
@@ -639,13 +652,8 @@
             <w:tcW w:w="3936" w:type="dxa"/>
           </w:tcPr>
           <w:p>
-            <w:smartTag w:uri="isiresearchsoft-com/cwyw" w:element="citation">
-              <w:r>
-                <w:t>{UNIT_ID}</w:t>
-              </w:r>
-            </w:smartTag>
-            <w:r>
-              <w:t>-instrument[1-n]-source</w:t>
+            <w:r>
+              <w:t>{UNIT_ID}-instrument[1-n]-source</w:t>
             </w:r>
           </w:p>
         </w:tc>
@@ -679,13 +687,8 @@
             <w:tcW w:w="3936" w:type="dxa"/>
           </w:tcPr>
           <w:p>
-            <w:smartTag w:uri="isiresearchsoft-com/cwyw" w:element="citation">
-              <w:r>
-                <w:t>{UNIT_ID}</w:t>
-              </w:r>
-            </w:smartTag>
-            <w:r>
-              <w:t>-instrument[1-n]-analyzer</w:t>
+            <w:r>
+              <w:t>{UNIT_ID}-instrument[1-n]-analyzer</w:t>
             </w:r>
           </w:p>
         </w:tc>
@@ -722,13 +725,8 @@
             <w:tcW w:w="3936" w:type="dxa"/>
           </w:tcPr>
           <w:p>
-            <w:smartTag w:uri="isiresearchsoft-com/cwyw" w:element="citation">
-              <w:r>
-                <w:t>{UNIT_ID}</w:t>
-              </w:r>
-            </w:smartTag>
-            <w:r>
-              <w:t>-instrument[1-n]-detector</w:t>
+            <w:r>
+              <w:t>{UNIT_ID}-instrument[1-n]-detector</w:t>
             </w:r>
           </w:p>
         </w:tc>
@@ -762,13 +760,8 @@
             <w:tcW w:w="3936" w:type="dxa"/>
           </w:tcPr>
           <w:p>
-            <w:smartTag w:uri="isiresearchsoft-com/cwyw" w:element="citation">
-              <w:r>
-                <w:t>{UNIT_ID}</w:t>
-              </w:r>
-            </w:smartTag>
-            <w:r>
-              <w:t>-software[1-n]</w:t>
+            <w:r>
+              <w:t>{UNIT_ID}-software[1-n]</w:t>
             </w:r>
           </w:p>
         </w:tc>
@@ -802,13 +795,43 @@
             <w:tcW w:w="3936" w:type="dxa"/>
           </w:tcPr>
           <w:p>
-            <w:smartTag w:uri="isiresearchsoft-com/cwyw" w:element="citation">
-              <w:r>
-                <w:t>{UNIT_ID}</w:t>
-              </w:r>
-            </w:smartTag>
-            <w:r>
-              <w:t>-</w:t>
+            <w:r>
+              <w:t>{UNIT_ID}-software[1-n]-setting</w:t>
+            </w:r>
+          </w:p>
+        </w:tc>
+        <w:tc>
+          <w:tcPr>
+            <w:tcW w:w="1728" w:type="dxa"/>
+          </w:tcPr>
+          <w:p>
+            <w:r>
+              <w:t>String</w:t>
+            </w:r>
+          </w:p>
+        </w:tc>
+        <w:tc>
+          <w:tcPr>
+            <w:tcW w:w="3658" w:type="dxa"/>
+          </w:tcPr>
+          <w:p>
+            <w:r>
+              <w:t>Software setting used.</w:t>
+            </w:r>
+          </w:p>
+        </w:tc>
+      </w:tr>
+      <w:tr>
+        <w:trPr>
+          <w:trHeight w:val="239"/>
+        </w:trPr>
+        <w:tc>
+          <w:tcPr>
+            <w:tcW w:w="3936" w:type="dxa"/>
+          </w:tcPr>
+          <w:p>
+            <w:r>
+              <w:t>{UNIT_ID}-</w:t>
             </w:r>
             <w:proofErr w:type="spellStart"/>
             <w:r>
@@ -841,16 +864,11 @@
             <w:r>
               <w:t>s</w:t>
             </w:r>
-            <w:proofErr w:type="gramStart"/>
             <w:r>
               <w:t>)</w:t>
             </w:r>
             <w:r>
-              <w:t>for</w:t>
-            </w:r>
-            <w:proofErr w:type="gramEnd"/>
-            <w:r>
-              <w:t xml:space="preserve"> the experiment.</w:t>
+              <w:t>for the experiment.</w:t>
             </w:r>
           </w:p>
         </w:tc>
@@ -864,13 +882,8 @@
             <w:tcW w:w="3936" w:type="dxa"/>
           </w:tcPr>
           <w:p>
-            <w:smartTag w:uri="isiresearchsoft-com/cwyw" w:element="citation">
-              <w:r>
-                <w:t>{UNIT_ID}</w:t>
-              </w:r>
-            </w:smartTag>
-            <w:r>
-              <w:t>-publication</w:t>
+            <w:r>
+              <w:t>{UNIT_ID}-publication</w:t>
             </w:r>
           </w:p>
         </w:tc>
@@ -920,13 +933,8 @@
             <w:tcW w:w="3936" w:type="dxa"/>
           </w:tcPr>
           <w:p>
-            <w:smartTag w:uri="isiresearchsoft-com/cwyw" w:element="citation">
-              <w:r>
-                <w:t>{UNIT_ID}</w:t>
-              </w:r>
-            </w:smartTag>
-            <w:r>
-              <w:t>-contact[1-n]-name</w:t>
+            <w:r>
+              <w:t>{UNIT_ID}-contact[1-n]-name</w:t>
             </w:r>
           </w:p>
         </w:tc>
@@ -960,13 +968,8 @@
             <w:tcW w:w="3936" w:type="dxa"/>
           </w:tcPr>
           <w:p>
-            <w:smartTag w:uri="isiresearchsoft-com/cwyw" w:element="citation">
-              <w:r>
-                <w:t>{UNIT_ID}</w:t>
-              </w:r>
-            </w:smartTag>
-            <w:r>
-              <w:t>-contact[1-n]-affiliation</w:t>
+            <w:r>
+              <w:t>{UNIT_ID}-contact[1-n]-affiliation</w:t>
             </w:r>
           </w:p>
         </w:tc>
@@ -1000,13 +1003,8 @@
             <w:tcW w:w="3936" w:type="dxa"/>
           </w:tcPr>
           <w:p>
-            <w:smartTag w:uri="isiresearchsoft-com/cwyw" w:element="citation">
-              <w:r>
-                <w:t>{UNIT_ID}</w:t>
-              </w:r>
-            </w:smartTag>
-            <w:r>
-              <w:t>-contact[1-n]-email</w:t>
+            <w:r>
+              <w:t>{UNIT_ID}-contact[1-n]-email</w:t>
             </w:r>
           </w:p>
         </w:tc>
@@ -1040,13 +1038,8 @@
             <w:tcW w:w="3936" w:type="dxa"/>
           </w:tcPr>
           <w:p>
-            <w:smartTag w:uri="isiresearchsoft-com/cwyw" w:element="citation">
-              <w:r>
-                <w:t>{UNIT_ID}</w:t>
-              </w:r>
-            </w:smartTag>
-            <w:r>
-              <w:t>-</w:t>
+            <w:r>
+              <w:t>{UNIT_ID}-</w:t>
             </w:r>
             <w:proofErr w:type="spellStart"/>
             <w:r>
@@ -1085,13 +1078,8 @@
             <w:tcW w:w="3936" w:type="dxa"/>
           </w:tcPr>
           <w:p>
-            <w:smartTag w:uri="isiresearchsoft-com/cwyw" w:element="citation">
-              <w:r>
-                <w:t>{UNIT_ID}</w:t>
-              </w:r>
-            </w:smartTag>
-            <w:r>
-              <w:t>-mod</w:t>
+            <w:r>
+              <w:t>{UNIT_ID}-mod</w:t>
             </w:r>
           </w:p>
         </w:tc>
@@ -1125,13 +1113,8 @@
             <w:tcW w:w="3936" w:type="dxa"/>
           </w:tcPr>
           <w:p>
-            <w:smartTag w:uri="isiresearchsoft-com/cwyw" w:element="citation">
-              <w:r>
-                <w:t>{UNIT_ID}</w:t>
-              </w:r>
-            </w:smartTag>
-            <w:r>
-              <w:t>-mod-</w:t>
+            <w:r>
+              <w:t>{UNIT_ID}-mod-</w:t>
             </w:r>
             <w:proofErr w:type="spellStart"/>
             <w:r>
@@ -1170,13 +1153,8 @@
             <w:tcW w:w="3936" w:type="dxa"/>
           </w:tcPr>
           <w:p>
-            <w:smartTag w:uri="isiresearchsoft-com/cwyw" w:element="citation">
-              <w:r>
-                <w:t>{UNIT_ID}</w:t>
-              </w:r>
-            </w:smartTag>
-            <w:r>
-              <w:t>-</w:t>
+            <w:r>
+              <w:t>{UNIT_ID}-</w:t>
             </w:r>
             <w:proofErr w:type="spellStart"/>
             <w:r>
@@ -1215,13 +1193,8 @@
             <w:tcW w:w="3936" w:type="dxa"/>
           </w:tcPr>
           <w:p>
-            <w:smartTag w:uri="isiresearchsoft-com/cwyw" w:element="citation">
-              <w:r>
-                <w:t>{UNIT_ID}</w:t>
-              </w:r>
-            </w:smartTag>
-            <w:r>
-              <w:t>-protein-</w:t>
+            <w:r>
+              <w:t>{UNIT_ID}-protein-</w:t>
             </w:r>
             <w:proofErr w:type="spellStart"/>
             <w:r>
@@ -1260,13 +1233,8 @@
             <w:tcW w:w="3936" w:type="dxa"/>
           </w:tcPr>
           <w:p>
-            <w:smartTag w:uri="isiresearchsoft-com/cwyw" w:element="citation">
-              <w:r>
-                <w:t>{UNIT_ID}</w:t>
-              </w:r>
-            </w:smartTag>
-            <w:r>
-              <w:t>-peptide-</w:t>
+            <w:r>
+              <w:t>{UNIT_ID}-peptide-</w:t>
             </w:r>
             <w:proofErr w:type="spellStart"/>
             <w:r>
@@ -1305,13 +1273,8 @@
             <w:tcW w:w="3936" w:type="dxa"/>
           </w:tcPr>
           <w:p>
-            <w:smartTag w:uri="isiresearchsoft-com/cwyw" w:element="citation">
-              <w:r>
-                <w:t>{UNIT_ID}</w:t>
-              </w:r>
-            </w:smartTag>
-            <w:r>
-              <w:t>-</w:t>
+            <w:r>
+              <w:t>{UNIT_ID}-</w:t>
             </w:r>
             <w:proofErr w:type="spellStart"/>
             <w:r>
@@ -1353,13 +1316,8 @@
             <w:tcW w:w="3936" w:type="dxa"/>
           </w:tcPr>
           <w:p>
-            <w:smartTag w:uri="isiresearchsoft-com/cwyw" w:element="citation">
-              <w:r>
-                <w:t>{UNIT_ID}</w:t>
-              </w:r>
-            </w:smartTag>
-            <w:r>
-              <w:t>-</w:t>
+            <w:r>
+              <w:t>{UNIT_ID}-</w:t>
             </w:r>
             <w:proofErr w:type="spellStart"/>
             <w:r>
@@ -1401,13 +1359,8 @@
             <w:tcW w:w="3936" w:type="dxa"/>
           </w:tcPr>
           <w:p>
-            <w:smartTag w:uri="isiresearchsoft-com/cwyw" w:element="citation">
-              <w:r>
-                <w:t>{UNIT_ID}</w:t>
-              </w:r>
-            </w:smartTag>
-            <w:r>
-              <w:t>-</w:t>
+            <w:r>
+              <w:t>{UNIT_ID}-</w:t>
             </w:r>
             <w:proofErr w:type="spellStart"/>
             <w:r>
@@ -1454,13 +1407,8 @@
             <w:tcW w:w="3936" w:type="dxa"/>
           </w:tcPr>
           <w:p>
-            <w:smartTag w:uri="isiresearchsoft-com/cwyw" w:element="citation">
-              <w:r>
-                <w:t>{UNIT_ID}</w:t>
-              </w:r>
-            </w:smartTag>
-            <w:r>
-              <w:t>-custom</w:t>
+            <w:r>
+              <w:t>{UNIT_ID}-custom</w:t>
             </w:r>
           </w:p>
         </w:tc>
@@ -1494,24 +1442,11 @@
             <w:tcW w:w="3936" w:type="dxa"/>
           </w:tcPr>
           <w:p>
-            <w:bookmarkStart w:id="0" w:name="_Ref312246776"/>
-            <w:smartTag w:uri="isiresearchsoft-com/cwyw" w:element="citation">
-              <w:r>
-                <w:t>{UNIT_ID}</w:t>
-              </w:r>
-            </w:smartTag>
-            <w:r>
-              <w:t>(-</w:t>
-            </w:r>
-            <w:smartTag w:uri="isiresearchsoft-com/cwyw" w:element="citation">
-              <w:r>
-                <w:t>{SUB_ID}</w:t>
-              </w:r>
-            </w:smartTag>
-            <w:r>
-              <w:t>)-species[1-n]</w:t>
-            </w:r>
-            <w:bookmarkEnd w:id="0"/>
+            <w:bookmarkStart w:id="1" w:name="_Ref312246776"/>
+            <w:r>
+              <w:t>{UNIT_ID}(-{SUB_ID})-species[1-n]</w:t>
+            </w:r>
+            <w:bookmarkEnd w:id="1"/>
           </w:p>
         </w:tc>
         <w:tc>
@@ -1544,21 +1479,8 @@
             <w:tcW w:w="3936" w:type="dxa"/>
           </w:tcPr>
           <w:p>
-            <w:smartTag w:uri="isiresearchsoft-com/cwyw" w:element="citation">
-              <w:r>
-                <w:t>{UNIT_ID}</w:t>
-              </w:r>
-            </w:smartTag>
-            <w:r>
-              <w:t>(-</w:t>
-            </w:r>
-            <w:smartTag w:uri="isiresearchsoft-com/cwyw" w:element="citation">
-              <w:r>
-                <w:t>{SUB_ID}</w:t>
-              </w:r>
-            </w:smartTag>
-            <w:r>
-              <w:t>)-tissue[1-n]</w:t>
+            <w:r>
+              <w:t>{UNIT_ID}(-{SUB_ID})-tissue[1-n]</w:t>
             </w:r>
           </w:p>
         </w:tc>
@@ -1592,21 +1514,8 @@
             <w:tcW w:w="3936" w:type="dxa"/>
           </w:tcPr>
           <w:p>
-            <w:smartTag w:uri="isiresearchsoft-com/cwyw" w:element="citation">
-              <w:r>
-                <w:t>{UNIT_ID}</w:t>
-              </w:r>
-            </w:smartTag>
-            <w:r>
-              <w:t>(-</w:t>
-            </w:r>
-            <w:smartTag w:uri="isiresearchsoft-com/cwyw" w:element="citation">
-              <w:r>
-                <w:t>{SUB_ID}</w:t>
-              </w:r>
-            </w:smartTag>
-            <w:r>
-              <w:t>)-</w:t>
+            <w:r>
+              <w:t>{UNIT_ID}(-{SUB_ID})-</w:t>
             </w:r>
             <w:proofErr w:type="spellStart"/>
             <w:r>
@@ -1648,21 +1557,8 @@
             <w:tcW w:w="3936" w:type="dxa"/>
           </w:tcPr>
           <w:p>
-            <w:smartTag w:uri="isiresearchsoft-com/cwyw" w:element="citation">
-              <w:r>
-                <w:t>{UNIT_ID}</w:t>
-              </w:r>
-            </w:smartTag>
-            <w:r>
-              <w:t>(-</w:t>
-            </w:r>
-            <w:smartTag w:uri="isiresearchsoft-com/cwyw" w:element="citation">
-              <w:r>
-                <w:t>{SUB_ID}</w:t>
-              </w:r>
-            </w:smartTag>
-            <w:r>
-              <w:t>)-disease[1-n]</w:t>
+            <w:r>
+              <w:t>{UNIT_ID}(-{SUB_ID})-disease[1-n]</w:t>
             </w:r>
           </w:p>
         </w:tc>
@@ -1696,21 +1592,8 @@
             <w:tcW w:w="3936" w:type="dxa"/>
           </w:tcPr>
           <w:p>
-            <w:smartTag w:uri="isiresearchsoft-com/cwyw" w:element="citation">
-              <w:r>
-                <w:t>{UNIT_ID}</w:t>
-              </w:r>
-            </w:smartTag>
-            <w:r>
-              <w:t>-</w:t>
-            </w:r>
-            <w:smartTag w:uri="isiresearchsoft-com/cwyw" w:element="citation">
-              <w:r>
-                <w:t>{SUB_ID}</w:t>
-              </w:r>
-            </w:smartTag>
-            <w:r>
-              <w:t>-description</w:t>
+            <w:r>
+              <w:t>{UNIT_ID}-{SUB_ID}-description</w:t>
             </w:r>
           </w:p>
         </w:tc>
@@ -1744,21 +1627,8 @@
             <w:tcW w:w="3936" w:type="dxa"/>
           </w:tcPr>
           <w:p>
-            <w:smartTag w:uri="isiresearchsoft-com/cwyw" w:element="citation">
-              <w:r>
-                <w:t>{UNIT_ID}</w:t>
-              </w:r>
-            </w:smartTag>
-            <w:r>
-              <w:t>-</w:t>
-            </w:r>
-            <w:smartTag w:uri="isiresearchsoft-com/cwyw" w:element="citation">
-              <w:r>
-                <w:t>{SUB_ID}</w:t>
-              </w:r>
-            </w:smartTag>
-            <w:r>
-              <w:t>-</w:t>
+            <w:r>
+              <w:t>{UNIT_ID}-{SUB_ID}-</w:t>
             </w:r>
             <w:proofErr w:type="spellStart"/>
             <w:r>
@@ -1797,21 +1667,8 @@
             <w:tcW w:w="3936" w:type="dxa"/>
           </w:tcPr>
           <w:p>
-            <w:smartTag w:uri="isiresearchsoft-com/cwyw" w:element="citation">
-              <w:r>
-                <w:t>{UNIT_ID}</w:t>
-              </w:r>
-            </w:smartTag>
-            <w:r>
-              <w:t>-</w:t>
-            </w:r>
-            <w:smartTag w:uri="isiresearchsoft-com/cwyw" w:element="citation">
-              <w:r>
-                <w:t>{SUB_ID}</w:t>
-              </w:r>
-            </w:smartTag>
-            <w:r>
-              <w:t>-custom</w:t>
+            <w:r>
+              <w:t>{UNIT_ID}-{SUB_ID}-custom</w:t>
             </w:r>
           </w:p>
         </w:tc>
@@ -1852,7 +1709,7 @@
     </w:p>
     <w:p>
       <w:pPr>
-        <w:pStyle w:val="berschrift1"/>
+        <w:pStyle w:val="Heading1"/>
       </w:pPr>
       <w:r>
         <w:lastRenderedPageBreak/>
@@ -1870,12 +1727,12 @@
           <w:insideH w:val="single" w:sz="4" w:space="0" w:color="auto"/>
           <w:insideV w:val="single" w:sz="4" w:space="0" w:color="auto"/>
         </w:tblBorders>
-        <w:tblLook w:val="00A0"/>
+        <w:tblLook w:val="00A0" w:firstRow="1" w:lastRow="0" w:firstColumn="1" w:lastColumn="0" w:noHBand="0" w:noVBand="0"/>
       </w:tblPr>
       <w:tblGrid>
         <w:gridCol w:w="3369"/>
-        <w:gridCol w:w="1701"/>
-        <w:gridCol w:w="4252"/>
+        <w:gridCol w:w="1842"/>
+        <w:gridCol w:w="4111"/>
       </w:tblGrid>
       <w:tr>
         <w:trPr>
@@ -1901,7 +1758,7 @@
         </w:tc>
         <w:tc>
           <w:tcPr>
-            <w:tcW w:w="1701" w:type="dxa"/>
+            <w:tcW w:w="1842" w:type="dxa"/>
           </w:tcPr>
           <w:p>
             <w:pPr>
@@ -1919,7 +1776,7 @@
         </w:tc>
         <w:tc>
           <w:tcPr>
-            <w:tcW w:w="4252" w:type="dxa"/>
+            <w:tcW w:w="4111" w:type="dxa"/>
           </w:tcPr>
           <w:p>
             <w:pPr>
@@ -1952,7 +1809,7 @@
         </w:tc>
         <w:tc>
           <w:tcPr>
-            <w:tcW w:w="1701" w:type="dxa"/>
+            <w:tcW w:w="1842" w:type="dxa"/>
           </w:tcPr>
           <w:p>
             <w:r>
@@ -1962,7 +1819,7 @@
         </w:tc>
         <w:tc>
           <w:tcPr>
-            <w:tcW w:w="4252" w:type="dxa"/>
+            <w:tcW w:w="4111" w:type="dxa"/>
           </w:tcPr>
           <w:p>
             <w:r>
@@ -1989,7 +1846,7 @@
         </w:tc>
         <w:tc>
           <w:tcPr>
-            <w:tcW w:w="1701" w:type="dxa"/>
+            <w:tcW w:w="1842" w:type="dxa"/>
           </w:tcPr>
           <w:p>
             <w:r>
@@ -1999,7 +1856,7 @@
         </w:tc>
         <w:tc>
           <w:tcPr>
-            <w:tcW w:w="4252" w:type="dxa"/>
+            <w:tcW w:w="4111" w:type="dxa"/>
           </w:tcPr>
           <w:p>
             <w:r>
@@ -2024,7 +1881,7 @@
         </w:tc>
         <w:tc>
           <w:tcPr>
-            <w:tcW w:w="1701" w:type="dxa"/>
+            <w:tcW w:w="1842" w:type="dxa"/>
           </w:tcPr>
           <w:p>
             <w:r>
@@ -2034,7 +1891,7 @@
         </w:tc>
         <w:tc>
           <w:tcPr>
-            <w:tcW w:w="4252" w:type="dxa"/>
+            <w:tcW w:w="4111" w:type="dxa"/>
           </w:tcPr>
           <w:p>
             <w:r>
@@ -2061,7 +1918,7 @@
         </w:tc>
         <w:tc>
           <w:tcPr>
-            <w:tcW w:w="1701" w:type="dxa"/>
+            <w:tcW w:w="1842" w:type="dxa"/>
           </w:tcPr>
           <w:p>
             <w:r>
@@ -2071,7 +1928,7 @@
         </w:tc>
         <w:tc>
           <w:tcPr>
-            <w:tcW w:w="4252" w:type="dxa"/>
+            <w:tcW w:w="4111" w:type="dxa"/>
           </w:tcPr>
           <w:p>
             <w:r>
@@ -2096,7 +1953,7 @@
         </w:tc>
         <w:tc>
           <w:tcPr>
-            <w:tcW w:w="1701" w:type="dxa"/>
+            <w:tcW w:w="1842" w:type="dxa"/>
           </w:tcPr>
           <w:p>
             <w:r>
@@ -2106,7 +1963,7 @@
         </w:tc>
         <w:tc>
           <w:tcPr>
-            <w:tcW w:w="4252" w:type="dxa"/>
+            <w:tcW w:w="4111" w:type="dxa"/>
           </w:tcPr>
           <w:p>
             <w:r>
@@ -2131,7 +1988,7 @@
         </w:tc>
         <w:tc>
           <w:tcPr>
-            <w:tcW w:w="1701" w:type="dxa"/>
+            <w:tcW w:w="1842" w:type="dxa"/>
           </w:tcPr>
           <w:p>
             <w:r>
@@ -2141,7 +1998,7 @@
         </w:tc>
         <w:tc>
           <w:tcPr>
-            <w:tcW w:w="4252" w:type="dxa"/>
+            <w:tcW w:w="4111" w:type="dxa"/>
           </w:tcPr>
           <w:p>
             <w:r>
@@ -2168,7 +2025,7 @@
         </w:tc>
         <w:tc>
           <w:tcPr>
-            <w:tcW w:w="1701" w:type="dxa"/>
+            <w:tcW w:w="1842" w:type="dxa"/>
           </w:tcPr>
           <w:p>
             <w:r>
@@ -2178,7 +2035,7 @@
         </w:tc>
         <w:tc>
           <w:tcPr>
-            <w:tcW w:w="4252" w:type="dxa"/>
+            <w:tcW w:w="4111" w:type="dxa"/>
           </w:tcPr>
           <w:p>
             <w:r>
@@ -2205,7 +2062,7 @@
         </w:tc>
         <w:tc>
           <w:tcPr>
-            <w:tcW w:w="1701" w:type="dxa"/>
+            <w:tcW w:w="1842" w:type="dxa"/>
           </w:tcPr>
           <w:p>
             <w:r>
@@ -2215,7 +2072,7 @@
         </w:tc>
         <w:tc>
           <w:tcPr>
-            <w:tcW w:w="4252" w:type="dxa"/>
+            <w:tcW w:w="4111" w:type="dxa"/>
           </w:tcPr>
           <w:p>
             <w:r>
@@ -2242,7 +2099,7 @@
         </w:tc>
         <w:tc>
           <w:tcPr>
-            <w:tcW w:w="1701" w:type="dxa"/>
+            <w:tcW w:w="1842" w:type="dxa"/>
           </w:tcPr>
           <w:p>
             <w:r>
@@ -2252,7 +2109,7 @@
         </w:tc>
         <w:tc>
           <w:tcPr>
-            <w:tcW w:w="4252" w:type="dxa"/>
+            <w:tcW w:w="4111" w:type="dxa"/>
           </w:tcPr>
           <w:p>
             <w:r>
@@ -2277,7 +2134,7 @@
         </w:tc>
         <w:tc>
           <w:tcPr>
-            <w:tcW w:w="1701" w:type="dxa"/>
+            <w:tcW w:w="1842" w:type="dxa"/>
           </w:tcPr>
           <w:p>
             <w:r>
@@ -2287,7 +2144,7 @@
         </w:tc>
         <w:tc>
           <w:tcPr>
-            <w:tcW w:w="4252" w:type="dxa"/>
+            <w:tcW w:w="4111" w:type="dxa"/>
           </w:tcPr>
           <w:p>
             <w:r>
@@ -2314,7 +2171,7 @@
         </w:tc>
         <w:tc>
           <w:tcPr>
-            <w:tcW w:w="1701" w:type="dxa"/>
+            <w:tcW w:w="1842" w:type="dxa"/>
           </w:tcPr>
           <w:p>
             <w:r>
@@ -2324,7 +2181,7 @@
         </w:tc>
         <w:tc>
           <w:tcPr>
-            <w:tcW w:w="4252" w:type="dxa"/>
+            <w:tcW w:w="4111" w:type="dxa"/>
           </w:tcPr>
           <w:p>
             <w:r>
@@ -2360,7 +2217,7 @@
         </w:tc>
         <w:tc>
           <w:tcPr>
-            <w:tcW w:w="1701" w:type="dxa"/>
+            <w:tcW w:w="1842" w:type="dxa"/>
           </w:tcPr>
           <w:p>
             <w:r>
@@ -2370,7 +2227,7 @@
         </w:tc>
         <w:tc>
           <w:tcPr>
-            <w:tcW w:w="4252" w:type="dxa"/>
+            <w:tcW w:w="4111" w:type="dxa"/>
           </w:tcPr>
           <w:p>
             <w:r>
@@ -2397,7 +2254,7 @@
         </w:tc>
         <w:tc>
           <w:tcPr>
-            <w:tcW w:w="1701" w:type="dxa"/>
+            <w:tcW w:w="1842" w:type="dxa"/>
           </w:tcPr>
           <w:p>
             <w:r>
@@ -2407,7 +2264,7 @@
         </w:tc>
         <w:tc>
           <w:tcPr>
-            <w:tcW w:w="4252" w:type="dxa"/>
+            <w:tcW w:w="4111" w:type="dxa"/>
           </w:tcPr>
           <w:p>
             <w:r>
@@ -2434,7 +2291,7 @@
         </w:tc>
         <w:tc>
           <w:tcPr>
-            <w:tcW w:w="1701" w:type="dxa"/>
+            <w:tcW w:w="1842" w:type="dxa"/>
           </w:tcPr>
           <w:p>
             <w:r>
@@ -2444,7 +2301,7 @@
         </w:tc>
         <w:tc>
           <w:tcPr>
-            <w:tcW w:w="4252" w:type="dxa"/>
+            <w:tcW w:w="4111" w:type="dxa"/>
           </w:tcPr>
           <w:p>
             <w:r>
@@ -2462,26 +2319,29 @@
             <w:tcW w:w="3369" w:type="dxa"/>
           </w:tcPr>
           <w:p>
-            <w:bookmarkStart w:id="1" w:name="_Ref318276447"/>
+            <w:bookmarkStart w:id="2" w:name="_Ref318276447"/>
             <w:r>
               <w:t>modifications</w:t>
             </w:r>
-            <w:bookmarkEnd w:id="1"/>
-          </w:p>
-        </w:tc>
-        <w:tc>
-          <w:tcPr>
-            <w:tcW w:w="1701" w:type="dxa"/>
+            <w:bookmarkEnd w:id="2"/>
+          </w:p>
+        </w:tc>
+        <w:tc>
+          <w:tcPr>
+            <w:tcW w:w="1842" w:type="dxa"/>
           </w:tcPr>
           <w:p>
             <w:r>
               <w:t>Modification List</w:t>
             </w:r>
-          </w:p>
-        </w:tc>
-        <w:tc>
-          <w:tcPr>
-            <w:tcW w:w="4252" w:type="dxa"/>
+            <w:r>
+              <w:t xml:space="preserve"> (“,”)</w:t>
+            </w:r>
+          </w:p>
+        </w:tc>
+        <w:tc>
+          <w:tcPr>
+            <w:tcW w:w="4111" w:type="dxa"/>
           </w:tcPr>
           <w:p>
             <w:r>
@@ -2508,7 +2368,7 @@
         </w:tc>
         <w:tc>
           <w:tcPr>
-            <w:tcW w:w="1701" w:type="dxa"/>
+            <w:tcW w:w="1842" w:type="dxa"/>
           </w:tcPr>
           <w:p>
             <w:r>
@@ -2518,7 +2378,7 @@
         </w:tc>
         <w:tc>
           <w:tcPr>
-            <w:tcW w:w="4252" w:type="dxa"/>
+            <w:tcW w:w="4111" w:type="dxa"/>
           </w:tcPr>
           <w:p>
             <w:r>
@@ -2545,17 +2405,17 @@
         </w:tc>
         <w:tc>
           <w:tcPr>
-            <w:tcW w:w="1701" w:type="dxa"/>
-          </w:tcPr>
-          <w:p>
-            <w:r>
-              <w:t>String List (“,”)</w:t>
-            </w:r>
-          </w:p>
-        </w:tc>
-        <w:tc>
-          <w:tcPr>
-            <w:tcW w:w="4252" w:type="dxa"/>
+            <w:tcW w:w="1842" w:type="dxa"/>
+          </w:tcPr>
+          <w:p>
+            <w:r>
+              <w:t>String List</w:t>
+            </w:r>
+          </w:p>
+        </w:tc>
+        <w:tc>
+          <w:tcPr>
+            <w:tcW w:w="4111" w:type="dxa"/>
           </w:tcPr>
           <w:p>
             <w:r>
@@ -2582,7 +2442,7 @@
         </w:tc>
         <w:tc>
           <w:tcPr>
-            <w:tcW w:w="1701" w:type="dxa"/>
+            <w:tcW w:w="1842" w:type="dxa"/>
           </w:tcPr>
           <w:p>
             <w:r>
@@ -2592,7 +2452,7 @@
         </w:tc>
         <w:tc>
           <w:tcPr>
-            <w:tcW w:w="4252" w:type="dxa"/>
+            <w:tcW w:w="4111" w:type="dxa"/>
           </w:tcPr>
           <w:p>
             <w:r>
@@ -2622,7 +2482,7 @@
         </w:tc>
         <w:tc>
           <w:tcPr>
-            <w:tcW w:w="1701" w:type="dxa"/>
+            <w:tcW w:w="1842" w:type="dxa"/>
           </w:tcPr>
           <w:p>
             <w:r>
@@ -2632,7 +2492,7 @@
         </w:tc>
         <w:tc>
           <w:tcPr>
-            <w:tcW w:w="4252" w:type="dxa"/>
+            <w:tcW w:w="4111" w:type="dxa"/>
           </w:tcPr>
           <w:p>
             <w:r>
@@ -2662,7 +2522,7 @@
         </w:tc>
         <w:tc>
           <w:tcPr>
-            <w:tcW w:w="1701" w:type="dxa"/>
+            <w:tcW w:w="1842" w:type="dxa"/>
           </w:tcPr>
           <w:p>
             <w:r>
@@ -2672,7 +2532,7 @@
         </w:tc>
         <w:tc>
           <w:tcPr>
-            <w:tcW w:w="4252" w:type="dxa"/>
+            <w:tcW w:w="4111" w:type="dxa"/>
           </w:tcPr>
           <w:p>
             <w:r>
@@ -2702,7 +2562,7 @@
         </w:tc>
         <w:tc>
           <w:tcPr>
-            <w:tcW w:w="1701" w:type="dxa"/>
+            <w:tcW w:w="1842" w:type="dxa"/>
           </w:tcPr>
           <w:p>
             <w:r>
@@ -2712,7 +2572,7 @@
         </w:tc>
         <w:tc>
           <w:tcPr>
-            <w:tcW w:w="4252" w:type="dxa"/>
+            <w:tcW w:w="4111" w:type="dxa"/>
           </w:tcPr>
           <w:p>
             <w:r>
@@ -2737,7 +2597,7 @@
         </w:tc>
         <w:tc>
           <w:tcPr>
-            <w:tcW w:w="1701" w:type="dxa"/>
+            <w:tcW w:w="1842" w:type="dxa"/>
           </w:tcPr>
           <w:p>
             <w:r>
@@ -2747,7 +2607,7 @@
         </w:tc>
         <w:tc>
           <w:tcPr>
-            <w:tcW w:w="4252" w:type="dxa"/>
+            <w:tcW w:w="4111" w:type="dxa"/>
           </w:tcPr>
           <w:p>
             <w:r>
@@ -2759,7 +2619,7 @@
     </w:tbl>
     <w:p>
       <w:pPr>
-        <w:pStyle w:val="berschrift1"/>
+        <w:pStyle w:val="Heading1"/>
       </w:pPr>
       <w:r>
         <w:t>PEH/PEP - Peptide section (Table based)</w:t>
@@ -2776,7 +2636,7 @@
           <w:insideH w:val="single" w:sz="4" w:space="0" w:color="auto"/>
           <w:insideV w:val="single" w:sz="4" w:space="0" w:color="auto"/>
         </w:tblBorders>
-        <w:tblLook w:val="00A0"/>
+        <w:tblLook w:val="00A0" w:firstRow="1" w:lastRow="0" w:firstColumn="1" w:lastColumn="0" w:noHBand="0" w:noVBand="0"/>
       </w:tblPr>
       <w:tblGrid>
         <w:gridCol w:w="3369"/>
@@ -3222,7 +3082,16 @@
           </w:tcPr>
           <w:p>
             <w:r>
-              <w:t>Double List (“,”)</w:t>
+              <w:t xml:space="preserve">Double List </w:t>
+            </w:r>
+            <w:r>
+              <w:t>(“</w:t>
+            </w:r>
+            <w:r>
+              <w:t>|</w:t>
+            </w:r>
+            <w:r>
+              <w:t>”)</w:t>
             </w:r>
           </w:p>
         </w:tc>
@@ -3263,7 +3132,7 @@
           </w:tcPr>
           <w:p>
             <w:r>
-              <w:t>Double</w:t>
+              <w:t>Integer</w:t>
             </w:r>
           </w:p>
         </w:tc>
@@ -3572,7 +3441,7 @@
     </w:p>
     <w:p>
       <w:pPr>
-        <w:pStyle w:val="berschrift1"/>
+        <w:pStyle w:val="Heading1"/>
       </w:pPr>
       <w:r>
         <w:lastRenderedPageBreak/>
@@ -3590,7 +3459,7 @@
           <w:insideH w:val="single" w:sz="4" w:space="0" w:color="auto"/>
           <w:insideV w:val="single" w:sz="4" w:space="0" w:color="auto"/>
         </w:tblBorders>
-        <w:tblLook w:val="00A0"/>
+        <w:tblLook w:val="00A0" w:firstRow="1" w:lastRow="0" w:firstColumn="1" w:lastColumn="0" w:noHBand="0" w:noVBand="0"/>
       </w:tblPr>
       <w:tblGrid>
         <w:gridCol w:w="3369"/>
@@ -3880,12 +3749,7 @@
           </w:tcPr>
           <w:p>
             <w:r>
-              <w:t>Human readable description (i.</w:t>
-            </w:r>
-            <w:bookmarkStart w:id="2" w:name="_GoBack"/>
-            <w:bookmarkEnd w:id="2"/>
-            <w:r>
-              <w:t>e. the name)</w:t>
+              <w:t>Human readable description (i.e. the name)</w:t>
             </w:r>
           </w:p>
         </w:tc>
@@ -3958,7 +3822,7 @@
           </w:tcPr>
           <w:p>
             <w:r>
-              <w:t>Double</w:t>
+              <w:t>Integer</w:t>
             </w:r>
           </w:p>
         </w:tc>
@@ -3996,7 +3860,16 @@
           </w:tcPr>
           <w:p>
             <w:r>
-              <w:t>Double List (“,”)</w:t>
+              <w:t xml:space="preserve">Double List </w:t>
+            </w:r>
+            <w:r>
+              <w:t>(“</w:t>
+            </w:r>
+            <w:r>
+              <w:t>|</w:t>
+            </w:r>
+            <w:r>
+              <w:t>”)</w:t>
             </w:r>
           </w:p>
         </w:tc>
@@ -4606,7 +4479,7 @@
 </file>
 
 <file path=word/styles.xml><?xml version="1.0" encoding="utf-8"?>
-<w:styles xmlns:r="http://schemas.openxmlformats.org/officeDocument/2006/relationships" xmlns:w="http://schemas.openxmlformats.org/wordprocessingml/2006/main">
+<w:styles xmlns:mc="http://schemas.openxmlformats.org/markup-compatibility/2006" xmlns:r="http://schemas.openxmlformats.org/officeDocument/2006/relationships" xmlns:w="http://schemas.openxmlformats.org/wordprocessingml/2006/main" xmlns:w14="http://schemas.microsoft.com/office/word/2010/wordml" mc:Ignorable="w14">
   <w:docDefaults>
     <w:rPrDefault>
       <w:rPr>
@@ -4618,7 +4491,7 @@
     </w:rPrDefault>
     <w:pPrDefault/>
   </w:docDefaults>
-  <w:latentStyles w:defLockedState="0" w:defUIPriority="99" w:defSemiHidden="1" w:defUnhideWhenUsed="1" w:defQFormat="0" w:count="267">
+  <w:latentStyles w:defLockedState="0" w:defUIPriority="99" w:defSemiHidden="1" w:defUnhideWhenUsed="1" w:defQFormat="0" w:count="276">
     <w:lsdException w:name="Normal" w:locked="1" w:semiHidden="0" w:uiPriority="0" w:unhideWhenUsed="0" w:qFormat="1"/>
     <w:lsdException w:name="heading 1" w:locked="1" w:semiHidden="0" w:uiPriority="0" w:unhideWhenUsed="0" w:qFormat="1"/>
     <w:lsdException w:name="heading 2" w:locked="1" w:uiPriority="0" w:qFormat="1"/>
@@ -4757,7 +4630,7 @@
     <w:lsdException w:name="Bibliography" w:uiPriority="37"/>
     <w:lsdException w:name="TOC Heading" w:uiPriority="39" w:qFormat="1"/>
   </w:latentStyles>
-  <w:style w:type="paragraph" w:default="1" w:styleId="Standard">
+  <w:style w:type="paragraph" w:default="1" w:styleId="Normal">
     <w:name w:val="Normal"/>
     <w:qFormat/>
     <w:rsid w:val="00F94B73"/>
@@ -4767,11 +4640,11 @@
       <w:lang w:val="en-GB" w:eastAsia="en-US"/>
     </w:rPr>
   </w:style>
-  <w:style w:type="paragraph" w:styleId="berschrift1">
+  <w:style w:type="paragraph" w:styleId="Heading1">
     <w:name w:val="heading 1"/>
-    <w:basedOn w:val="Standard"/>
-    <w:next w:val="Standard"/>
-    <w:link w:val="berschrift1Zchn"/>
+    <w:basedOn w:val="Normal"/>
+    <w:next w:val="Normal"/>
+    <w:link w:val="Heading1Char"/>
     <w:uiPriority w:val="99"/>
     <w:qFormat/>
     <w:rsid w:val="003E4AD4"/>
@@ -4796,18 +4669,17 @@
       <w:szCs w:val="28"/>
     </w:rPr>
   </w:style>
-  <w:style w:type="character" w:default="1" w:styleId="Absatz-Standardschriftart">
+  <w:style w:type="character" w:default="1" w:styleId="DefaultParagraphFont">
     <w:name w:val="Default Paragraph Font"/>
     <w:uiPriority w:val="1"/>
     <w:semiHidden/>
     <w:unhideWhenUsed/>
   </w:style>
-  <w:style w:type="table" w:default="1" w:styleId="NormaleTabelle">
+  <w:style w:type="table" w:default="1" w:styleId="TableNormal">
     <w:name w:val="Normal Table"/>
     <w:uiPriority w:val="99"/>
     <w:semiHidden/>
     <w:unhideWhenUsed/>
-    <w:qFormat/>
     <w:tblPr>
       <w:tblInd w:w="0" w:type="dxa"/>
       <w:tblCellMar>
@@ -4818,16 +4690,16 @@
       </w:tblCellMar>
     </w:tblPr>
   </w:style>
-  <w:style w:type="numbering" w:default="1" w:styleId="KeineListe">
+  <w:style w:type="numbering" w:default="1" w:styleId="NoList">
     <w:name w:val="No List"/>
     <w:uiPriority w:val="99"/>
     <w:semiHidden/>
     <w:unhideWhenUsed/>
   </w:style>
-  <w:style w:type="character" w:customStyle="1" w:styleId="berschrift1Zchn">
-    <w:name w:val="Überschrift 1 Zchn"/>
-    <w:basedOn w:val="Absatz-Standardschriftart"/>
-    <w:link w:val="berschrift1"/>
+  <w:style w:type="character" w:customStyle="1" w:styleId="Heading1Char">
+    <w:name w:val="Heading 1 Char"/>
+    <w:basedOn w:val="DefaultParagraphFont"/>
+    <w:link w:val="Heading1"/>
     <w:uiPriority w:val="99"/>
     <w:locked/>
     <w:rsid w:val="003E4AD4"/>
@@ -4841,11 +4713,11 @@
       <w:lang w:val="en-GB"/>
     </w:rPr>
   </w:style>
-  <w:style w:type="paragraph" w:styleId="Titel">
+  <w:style w:type="paragraph" w:styleId="Title">
     <w:name w:val="Title"/>
-    <w:basedOn w:val="Standard"/>
-    <w:next w:val="Standard"/>
-    <w:link w:val="TitelZchn"/>
+    <w:basedOn w:val="Normal"/>
+    <w:next w:val="Normal"/>
+    <w:link w:val="TitleChar"/>
     <w:uiPriority w:val="99"/>
     <w:qFormat/>
     <w:rsid w:val="003E4AD4"/>
@@ -4862,10 +4734,10 @@
       <w:szCs w:val="52"/>
     </w:rPr>
   </w:style>
-  <w:style w:type="character" w:customStyle="1" w:styleId="TitelZchn">
-    <w:name w:val="Titel Zchn"/>
-    <w:basedOn w:val="Absatz-Standardschriftart"/>
-    <w:link w:val="Titel"/>
+  <w:style w:type="character" w:customStyle="1" w:styleId="TitleChar">
+    <w:name w:val="Title Char"/>
+    <w:basedOn w:val="DefaultParagraphFont"/>
+    <w:link w:val="Title"/>
     <w:uiPriority w:val="99"/>
     <w:locked/>
     <w:rsid w:val="003E4AD4"/>
@@ -4878,9 +4750,9 @@
       <w:lang w:val="en-GB"/>
     </w:rPr>
   </w:style>
-  <w:style w:type="table" w:styleId="Tabellengitternetz">
+  <w:style w:type="table" w:styleId="TableGrid">
     <w:name w:val="Table Grid"/>
-    <w:basedOn w:val="NormaleTabelle"/>
+    <w:basedOn w:val="TableNormal"/>
     <w:uiPriority w:val="99"/>
     <w:rsid w:val="00F94B73"/>
     <w:rPr>
@@ -4905,10 +4777,10 @@
       </w:tblCellMar>
     </w:tblPr>
   </w:style>
-  <w:style w:type="paragraph" w:styleId="Sprechblasentext">
+  <w:style w:type="paragraph" w:styleId="BalloonText">
     <w:name w:val="Balloon Text"/>
-    <w:basedOn w:val="Standard"/>
-    <w:link w:val="SprechblasentextZchn"/>
+    <w:basedOn w:val="Normal"/>
+    <w:link w:val="BalloonTextChar"/>
     <w:uiPriority w:val="99"/>
     <w:semiHidden/>
     <w:rsid w:val="00F94B73"/>
@@ -4918,10 +4790,10 @@
       <w:szCs w:val="16"/>
     </w:rPr>
   </w:style>
-  <w:style w:type="character" w:customStyle="1" w:styleId="SprechblasentextZchn">
-    <w:name w:val="Sprechblasentext Zchn"/>
-    <w:basedOn w:val="Absatz-Standardschriftart"/>
-    <w:link w:val="Sprechblasentext"/>
+  <w:style w:type="character" w:customStyle="1" w:styleId="BalloonTextChar">
+    <w:name w:val="Balloon Text Char"/>
+    <w:basedOn w:val="DefaultParagraphFont"/>
+    <w:link w:val="BalloonText"/>
     <w:uiPriority w:val="99"/>
     <w:semiHidden/>
     <w:locked/>
@@ -4935,7 +4807,7 @@
   </w:style>
   <w:style w:type="paragraph" w:customStyle="1" w:styleId="Example">
     <w:name w:val="Example"/>
-    <w:basedOn w:val="Standard"/>
+    <w:basedOn w:val="Normal"/>
     <w:link w:val="ExampleZchn"/>
     <w:uiPriority w:val="99"/>
     <w:rsid w:val="00D34BDC"/>
@@ -4947,7 +4819,7 @@
   </w:style>
   <w:style w:type="character" w:customStyle="1" w:styleId="ExampleZchn">
     <w:name w:val="Example Zchn"/>
-    <w:basedOn w:val="Absatz-Standardschriftart"/>
+    <w:basedOn w:val="DefaultParagraphFont"/>
     <w:link w:val="Example"/>
     <w:uiPriority w:val="99"/>
     <w:locked/>
@@ -4959,9 +4831,9 @@
       <w:lang w:val="en-GB"/>
     </w:rPr>
   </w:style>
-  <w:style w:type="character" w:styleId="Kommentarzeichen">
+  <w:style w:type="character" w:styleId="CommentReference">
     <w:name w:val="annotation reference"/>
-    <w:basedOn w:val="Absatz-Standardschriftart"/>
+    <w:basedOn w:val="DefaultParagraphFont"/>
     <w:uiPriority w:val="99"/>
     <w:semiHidden/>
     <w:rsid w:val="00ED4D75"/>
@@ -4971,18 +4843,18 @@
       <w:szCs w:val="16"/>
     </w:rPr>
   </w:style>
-  <w:style w:type="paragraph" w:styleId="Kommentartext">
+  <w:style w:type="paragraph" w:styleId="CommentText">
     <w:name w:val="annotation text"/>
-    <w:basedOn w:val="Standard"/>
-    <w:link w:val="KommentartextZchn"/>
+    <w:basedOn w:val="Normal"/>
+    <w:link w:val="CommentTextChar"/>
     <w:uiPriority w:val="99"/>
     <w:semiHidden/>
     <w:rsid w:val="00ED4D75"/>
   </w:style>
-  <w:style w:type="character" w:customStyle="1" w:styleId="KommentartextZchn">
-    <w:name w:val="Kommentartext Zchn"/>
-    <w:basedOn w:val="Absatz-Standardschriftart"/>
-    <w:link w:val="Kommentartext"/>
+  <w:style w:type="character" w:customStyle="1" w:styleId="CommentTextChar">
+    <w:name w:val="Comment Text Char"/>
+    <w:basedOn w:val="DefaultParagraphFont"/>
+    <w:link w:val="CommentText"/>
     <w:uiPriority w:val="99"/>
     <w:semiHidden/>
     <w:locked/>
@@ -4992,11 +4864,11 @@
       <w:lang w:val="en-GB"/>
     </w:rPr>
   </w:style>
-  <w:style w:type="paragraph" w:styleId="Kommentarthema">
+  <w:style w:type="paragraph" w:styleId="CommentSubject">
     <w:name w:val="annotation subject"/>
-    <w:basedOn w:val="Kommentartext"/>
-    <w:next w:val="Kommentartext"/>
-    <w:link w:val="KommentarthemaZchn"/>
+    <w:basedOn w:val="CommentText"/>
+    <w:next w:val="CommentText"/>
+    <w:link w:val="CommentSubjectChar"/>
     <w:uiPriority w:val="99"/>
     <w:semiHidden/>
     <w:rsid w:val="00ED4D75"/>
@@ -5005,23 +4877,25 @@
       <w:bCs/>
     </w:rPr>
   </w:style>
-  <w:style w:type="character" w:customStyle="1" w:styleId="KommentarthemaZchn">
-    <w:name w:val="Kommentarthema Zchn"/>
-    <w:basedOn w:val="KommentartextZchn"/>
-    <w:link w:val="Kommentarthema"/>
+  <w:style w:type="character" w:customStyle="1" w:styleId="CommentSubjectChar">
+    <w:name w:val="Comment Subject Char"/>
+    <w:basedOn w:val="CommentTextChar"/>
+    <w:link w:val="CommentSubject"/>
     <w:uiPriority w:val="99"/>
     <w:semiHidden/>
     <w:locked/>
     <w:rsid w:val="00ED4D75"/>
     <w:rPr>
+      <w:rFonts w:cs="Times New Roman"/>
       <w:b/>
       <w:bCs/>
+      <w:lang w:val="en-GB"/>
     </w:rPr>
   </w:style>
-  <w:style w:type="paragraph" w:styleId="Dokumentstruktur">
+  <w:style w:type="paragraph" w:styleId="DocumentMap">
     <w:name w:val="Document Map"/>
-    <w:basedOn w:val="Standard"/>
-    <w:link w:val="DokumentstrukturZchn"/>
+    <w:basedOn w:val="Normal"/>
+    <w:link w:val="DocumentMapChar"/>
     <w:uiPriority w:val="99"/>
     <w:semiHidden/>
     <w:rsid w:val="00DB2A75"/>
@@ -5032,10 +4906,10 @@
       <w:rFonts w:ascii="Tahoma" w:hAnsi="Tahoma" w:cs="Tahoma"/>
     </w:rPr>
   </w:style>
-  <w:style w:type="character" w:customStyle="1" w:styleId="DokumentstrukturZchn">
-    <w:name w:val="Dokumentstruktur Zchn"/>
-    <w:basedOn w:val="Absatz-Standardschriftart"/>
-    <w:link w:val="Dokumentstruktur"/>
+  <w:style w:type="character" w:customStyle="1" w:styleId="DocumentMapChar">
+    <w:name w:val="Document Map Char"/>
+    <w:basedOn w:val="DefaultParagraphFont"/>
+    <w:link w:val="DocumentMap"/>
     <w:uiPriority w:val="99"/>
     <w:semiHidden/>
     <w:rsid w:val="00A32016"/>
@@ -5044,6 +4918,196 @@
       <w:szCs w:val="0"/>
       <w:lang w:val="en-GB" w:eastAsia="en-US"/>
     </w:rPr>
+  </w:style>
+</w:styles>
+</file>
+
+<file path=word/stylesWithEffects.xml><?xml version="1.0" encoding="utf-8"?>
+<w:styles xmlns:wpc="http://schemas.microsoft.com/office/word/2010/wordprocessingCanvas" xmlns:mo="http://schemas.microsoft.com/office/mac/office/2008/main" xmlns:mc="http://schemas.openxmlformats.org/markup-compatibility/2006" xmlns:mv="urn:schemas-microsoft-com:mac:vml" xmlns:o="urn:schemas-microsoft-com:office:office" xmlns:r="http://schemas.openxmlformats.org/officeDocument/2006/relationships" xmlns:m="http://schemas.openxmlformats.org/officeDocument/2006/math" xmlns:v="urn:schemas-microsoft-com:vml" xmlns:wp14="http://schemas.microsoft.com/office/word/2010/wordprocessingDrawing" xmlns:wp="http://schemas.openxmlformats.org/drawingml/2006/wordprocessingDrawing" xmlns:w10="urn:schemas-microsoft-com:office:word" xmlns:w="http://schemas.openxmlformats.org/wordprocessingml/2006/main" xmlns:w14="http://schemas.microsoft.com/office/word/2010/wordml" xmlns:wpg="http://schemas.microsoft.com/office/word/2010/wordprocessingGroup" xmlns:wpi="http://schemas.microsoft.com/office/word/2010/wordprocessingInk" xmlns:wne="http://schemas.microsoft.com/office/word/2006/wordml" xmlns:wps="http://schemas.microsoft.com/office/word/2010/wordprocessingShape" mc:Ignorable="w14 wp14">
+  <w:docDefaults>
+    <w:rPrDefault>
+      <w:rPr>
+        <w:rFonts w:asciiTheme="minorHAnsi" w:eastAsiaTheme="minorEastAsia" w:hAnsiTheme="minorHAnsi" w:cstheme="minorBidi"/>
+        <w:sz w:val="22"/>
+        <w:szCs w:val="22"/>
+        <w:lang w:val="en-US" w:eastAsia="en-US" w:bidi="ar-SA"/>
+      </w:rPr>
+    </w:rPrDefault>
+    <w:pPrDefault>
+      <w:pPr>
+        <w:spacing w:after="200" w:line="276" w:lineRule="auto"/>
+      </w:pPr>
+    </w:pPrDefault>
+  </w:docDefaults>
+  <w:latentStyles w:defLockedState="0" w:defUIPriority="99" w:defSemiHidden="1" w:defUnhideWhenUsed="1" w:defQFormat="0" w:count="276">
+    <w:lsdException w:name="Normal" w:semiHidden="0" w:uiPriority="0" w:unhideWhenUsed="0" w:qFormat="1"/>
+    <w:lsdException w:name="heading 1" w:semiHidden="0" w:uiPriority="9" w:unhideWhenUsed="0" w:qFormat="1"/>
+    <w:lsdException w:name="heading 2" w:uiPriority="9" w:qFormat="1"/>
+    <w:lsdException w:name="heading 3" w:uiPriority="9" w:qFormat="1"/>
+    <w:lsdException w:name="heading 4" w:uiPriority="9" w:qFormat="1"/>
+    <w:lsdException w:name="heading 5" w:uiPriority="9" w:qFormat="1"/>
+    <w:lsdException w:name="heading 6" w:uiPriority="9" w:qFormat="1"/>
+    <w:lsdException w:name="heading 7" w:uiPriority="9" w:qFormat="1"/>
+    <w:lsdException w:name="heading 8" w:uiPriority="9" w:qFormat="1"/>
+    <w:lsdException w:name="heading 9" w:uiPriority="9" w:qFormat="1"/>
+    <w:lsdException w:name="toc 1" w:uiPriority="39"/>
+    <w:lsdException w:name="toc 2" w:uiPriority="39"/>
+    <w:lsdException w:name="toc 3" w:uiPriority="39"/>
+    <w:lsdException w:name="toc 4" w:uiPriority="39"/>
+    <w:lsdException w:name="toc 5" w:uiPriority="39"/>
+    <w:lsdException w:name="toc 6" w:uiPriority="39"/>
+    <w:lsdException w:name="toc 7" w:uiPriority="39"/>
+    <w:lsdException w:name="toc 8" w:uiPriority="39"/>
+    <w:lsdException w:name="toc 9" w:uiPriority="39"/>
+    <w:lsdException w:name="caption" w:uiPriority="35" w:qFormat="1"/>
+    <w:lsdException w:name="Title" w:semiHidden="0" w:uiPriority="10" w:unhideWhenUsed="0" w:qFormat="1"/>
+    <w:lsdException w:name="Default Paragraph Font" w:uiPriority="1"/>
+    <w:lsdException w:name="Subtitle" w:semiHidden="0" w:uiPriority="11" w:unhideWhenUsed="0" w:qFormat="1"/>
+    <w:lsdException w:name="Strong" w:semiHidden="0" w:uiPriority="22" w:unhideWhenUsed="0" w:qFormat="1"/>
+    <w:lsdException w:name="Emphasis" w:semiHidden="0" w:uiPriority="20" w:unhideWhenUsed="0" w:qFormat="1"/>
+    <w:lsdException w:name="Table Grid" w:semiHidden="0" w:uiPriority="59" w:unhideWhenUsed="0"/>
+    <w:lsdException w:name="Placeholder Text" w:unhideWhenUsed="0"/>
+    <w:lsdException w:name="No Spacing" w:semiHidden="0" w:uiPriority="1" w:unhideWhenUsed="0" w:qFormat="1"/>
+    <w:lsdException w:name="Light Shading" w:semiHidden="0" w:uiPriority="60" w:unhideWhenUsed="0"/>
+    <w:lsdException w:name="Light List" w:semiHidden="0" w:uiPriority="61" w:unhideWhenUsed="0"/>
+    <w:lsdException w:name="Light Grid" w:semiHidden="0" w:uiPriority="62" w:unhideWhenUsed="0"/>
+    <w:lsdException w:name="Medium Shading 1" w:semiHidden="0" w:uiPriority="63" w:unhideWhenUsed="0"/>
+    <w:lsdException w:name="Medium Shading 2" w:semiHidden="0" w:uiPriority="64" w:unhideWhenUsed="0"/>
+    <w:lsdException w:name="Medium List 1" w:semiHidden="0" w:uiPriority="65" w:unhideWhenUsed="0"/>
+    <w:lsdException w:name="Medium List 2" w:semiHidden="0" w:uiPriority="66" w:unhideWhenUsed="0"/>
+    <w:lsdException w:name="Medium Grid 1" w:semiHidden="0" w:uiPriority="67" w:unhideWhenUsed="0"/>
+    <w:lsdException w:name="Medium Grid 2" w:semiHidden="0" w:uiPriority="68" w:unhideWhenUsed="0"/>
+    <w:lsdException w:name="Medium Grid 3" w:semiHidden="0" w:uiPriority="69" w:unhideWhenUsed="0"/>
+    <w:lsdException w:name="Dark List" w:semiHidden="0" w:uiPriority="70" w:unhideWhenUsed="0"/>
+    <w:lsdException w:name="Colorful Shading" w:semiHidden="0" w:uiPriority="71" w:unhideWhenUsed="0"/>
+    <w:lsdException w:name="Colorful List" w:semiHidden="0" w:uiPriority="72" w:unhideWhenUsed="0"/>
+    <w:lsdException w:name="Colorful Grid" w:semiHidden="0" w:uiPriority="73" w:unhideWhenUsed="0"/>
+    <w:lsdException w:name="Light Shading Accent 1" w:semiHidden="0" w:uiPriority="60" w:unhideWhenUsed="0"/>
+    <w:lsdException w:name="Light List Accent 1" w:semiHidden="0" w:uiPriority="61" w:unhideWhenUsed="0"/>
+    <w:lsdException w:name="Light Grid Accent 1" w:semiHidden="0" w:uiPriority="62" w:unhideWhenUsed="0"/>
+    <w:lsdException w:name="Medium Shading 1 Accent 1" w:semiHidden="0" w:uiPriority="63" w:unhideWhenUsed="0"/>
+    <w:lsdException w:name="Medium Shading 2 Accent 1" w:semiHidden="0" w:uiPriority="64" w:unhideWhenUsed="0"/>
+    <w:lsdException w:name="Medium List 1 Accent 1" w:semiHidden="0" w:uiPriority="65" w:unhideWhenUsed="0"/>
+    <w:lsdException w:name="Revision" w:unhideWhenUsed="0"/>
+    <w:lsdException w:name="List Paragraph" w:semiHidden="0" w:uiPriority="34" w:unhideWhenUsed="0" w:qFormat="1"/>
+    <w:lsdException w:name="Quote" w:semiHidden="0" w:uiPriority="29" w:unhideWhenUsed="0" w:qFormat="1"/>
+    <w:lsdException w:name="Intense Quote" w:semiHidden="0" w:uiPriority="30" w:unhideWhenUsed="0" w:qFormat="1"/>
+    <w:lsdException w:name="Medium List 2 Accent 1" w:semiHidden="0" w:uiPriority="66" w:unhideWhenUsed="0"/>
+    <w:lsdException w:name="Medium Grid 1 Accent 1" w:semiHidden="0" w:uiPriority="67" w:unhideWhenUsed="0"/>
+    <w:lsdException w:name="Medium Grid 2 Accent 1" w:semiHidden="0" w:uiPriority="68" w:unhideWhenUsed="0"/>
+    <w:lsdException w:name="Medium Grid 3 Accent 1" w:semiHidden="0" w:uiPriority="69" w:unhideWhenUsed="0"/>
+    <w:lsdException w:name="Dark List Accent 1" w:semiHidden="0" w:uiPriority="70" w:unhideWhenUsed="0"/>
+    <w:lsdException w:name="Colorful Shading Accent 1" w:semiHidden="0" w:uiPriority="71" w:unhideWhenUsed="0"/>
+    <w:lsdException w:name="Colorful List Accent 1" w:semiHidden="0" w:uiPriority="72" w:unhideWhenUsed="0"/>
+    <w:lsdException w:name="Colorful Grid Accent 1" w:semiHidden="0" w:uiPriority="73" w:unhideWhenUsed="0"/>
+    <w:lsdException w:name="Light Shading Accent 2" w:semiHidden="0" w:uiPriority="60" w:unhideWhenUsed="0"/>
+    <w:lsdException w:name="Light List Accent 2" w:semiHidden="0" w:uiPriority="61" w:unhideWhenUsed="0"/>
+    <w:lsdException w:name="Light Grid Accent 2" w:semiHidden="0" w:uiPriority="62" w:unhideWhenUsed="0"/>
+    <w:lsdException w:name="Medium Shading 1 Accent 2" w:semiHidden="0" w:uiPriority="63" w:unhideWhenUsed="0"/>
+    <w:lsdException w:name="Medium Shading 2 Accent 2" w:semiHidden="0" w:uiPriority="64" w:unhideWhenUsed="0"/>
+    <w:lsdException w:name="Medium List 1 Accent 2" w:semiHidden="0" w:uiPriority="65" w:unhideWhenUsed="0"/>
+    <w:lsdException w:name="Medium List 2 Accent 2" w:semiHidden="0" w:uiPriority="66" w:unhideWhenUsed="0"/>
+    <w:lsdException w:name="Medium Grid 1 Accent 2" w:semiHidden="0" w:uiPriority="67" w:unhideWhenUsed="0"/>
+    <w:lsdException w:name="Medium Grid 2 Accent 2" w:semiHidden="0" w:uiPriority="68" w:unhideWhenUsed="0"/>
+    <w:lsdException w:name="Medium Grid 3 Accent 2" w:semiHidden="0" w:uiPriority="69" w:unhideWhenUsed="0"/>
+    <w:lsdException w:name="Dark List Accent 2" w:semiHidden="0" w:uiPriority="70" w:unhideWhenUsed="0"/>
+    <w:lsdException w:name="Colorful Shading Accent 2" w:semiHidden="0" w:uiPriority="71" w:unhideWhenUsed="0"/>
+    <w:lsdException w:name="Colorful List Accent 2" w:semiHidden="0" w:uiPriority="72" w:unhideWhenUsed="0"/>
+    <w:lsdException w:name="Colorful Grid Accent 2" w:semiHidden="0" w:uiPriority="73" w:unhideWhenUsed="0"/>
+    <w:lsdException w:name="Light Shading Accent 3" w:semiHidden="0" w:uiPriority="60" w:unhideWhenUsed="0"/>
+    <w:lsdException w:name="Light List Accent 3" w:semiHidden="0" w:uiPriority="61" w:unhideWhenUsed="0"/>
+    <w:lsdException w:name="Light Grid Accent 3" w:semiHidden="0" w:uiPriority="62" w:unhideWhenUsed="0"/>
+    <w:lsdException w:name="Medium Shading 1 Accent 3" w:semiHidden="0" w:uiPriority="63" w:unhideWhenUsed="0"/>
+    <w:lsdException w:name="Medium Shading 2 Accent 3" w:semiHidden="0" w:uiPriority="64" w:unhideWhenUsed="0"/>
+    <w:lsdException w:name="Medium List 1 Accent 3" w:semiHidden="0" w:uiPriority="65" w:unhideWhenUsed="0"/>
+    <w:lsdException w:name="Medium List 2 Accent 3" w:semiHidden="0" w:uiPriority="66" w:unhideWhenUsed="0"/>
+    <w:lsdException w:name="Medium Grid 1 Accent 3" w:semiHidden="0" w:uiPriority="67" w:unhideWhenUsed="0"/>
+    <w:lsdException w:name="Medium Grid 2 Accent 3" w:semiHidden="0" w:uiPriority="68" w:unhideWhenUsed="0"/>
+    <w:lsdException w:name="Medium Grid 3 Accent 3" w:semiHidden="0" w:uiPriority="69" w:unhideWhenUsed="0"/>
+    <w:lsdException w:name="Dark List Accent 3" w:semiHidden="0" w:uiPriority="70" w:unhideWhenUsed="0"/>
+    <w:lsdException w:name="Colorful Shading Accent 3" w:semiHidden="0" w:uiPriority="71" w:unhideWhenUsed="0"/>
+    <w:lsdException w:name="Colorful List Accent 3" w:semiHidden="0" w:uiPriority="72" w:unhideWhenUsed="0"/>
+    <w:lsdException w:name="Colorful Grid Accent 3" w:semiHidden="0" w:uiPriority="73" w:unhideWhenUsed="0"/>
+    <w:lsdException w:name="Light Shading Accent 4" w:semiHidden="0" w:uiPriority="60" w:unhideWhenUsed="0"/>
+    <w:lsdException w:name="Light List Accent 4" w:semiHidden="0" w:uiPriority="61" w:unhideWhenUsed="0"/>
+    <w:lsdException w:name="Light Grid Accent 4" w:semiHidden="0" w:uiPriority="62" w:unhideWhenUsed="0"/>
+    <w:lsdException w:name="Medium Shading 1 Accent 4" w:semiHidden="0" w:uiPriority="63" w:unhideWhenUsed="0"/>
+    <w:lsdException w:name="Medium Shading 2 Accent 4" w:semiHidden="0" w:uiPriority="64" w:unhideWhenUsed="0"/>
+    <w:lsdException w:name="Medium List 1 Accent 4" w:semiHidden="0" w:uiPriority="65" w:unhideWhenUsed="0"/>
+    <w:lsdException w:name="Medium List 2 Accent 4" w:semiHidden="0" w:uiPriority="66" w:unhideWhenUsed="0"/>
+    <w:lsdException w:name="Medium Grid 1 Accent 4" w:semiHidden="0" w:uiPriority="67" w:unhideWhenUsed="0"/>
+    <w:lsdException w:name="Medium Grid 2 Accent 4" w:semiHidden="0" w:uiPriority="68" w:unhideWhenUsed="0"/>
+    <w:lsdException w:name="Medium Grid 3 Accent 4" w:semiHidden="0" w:uiPriority="69" w:unhideWhenUsed="0"/>
+    <w:lsdException w:name="Dark List Accent 4" w:semiHidden="0" w:uiPriority="70" w:unhideWhenUsed="0"/>
+    <w:lsdException w:name="Colorful Shading Accent 4" w:semiHidden="0" w:uiPriority="71" w:unhideWhenUsed="0"/>
+    <w:lsdException w:name="Colorful List Accent 4" w:semiHidden="0" w:uiPriority="72" w:unhideWhenUsed="0"/>
+    <w:lsdException w:name="Colorful Grid Accent 4" w:semiHidden="0" w:uiPriority="73" w:unhideWhenUsed="0"/>
+    <w:lsdException w:name="Light Shading Accent 5" w:semiHidden="0" w:uiPriority="60" w:unhideWhenUsed="0"/>
+    <w:lsdException w:name="Light List Accent 5" w:semiHidden="0" w:uiPriority="61" w:unhideWhenUsed="0"/>
+    <w:lsdException w:name="Light Grid Accent 5" w:semiHidden="0" w:uiPriority="62" w:unhideWhenUsed="0"/>
+    <w:lsdException w:name="Medium Shading 1 Accent 5" w:semiHidden="0" w:uiPriority="63" w:unhideWhenUsed="0"/>
+    <w:lsdException w:name="Medium Shading 2 Accent 5" w:semiHidden="0" w:uiPriority="64" w:unhideWhenUsed="0"/>
+    <w:lsdException w:name="Medium List 1 Accent 5" w:semiHidden="0" w:uiPriority="65" w:unhideWhenUsed="0"/>
+    <w:lsdException w:name="Medium List 2 Accent 5" w:semiHidden="0" w:uiPriority="66" w:unhideWhenUsed="0"/>
+    <w:lsdException w:name="Medium Grid 1 Accent 5" w:semiHidden="0" w:uiPriority="67" w:unhideWhenUsed="0"/>
+    <w:lsdException w:name="Medium Grid 2 Accent 5" w:semiHidden="0" w:uiPriority="68" w:unhideWhenUsed="0"/>
+    <w:lsdException w:name="Medium Grid 3 Accent 5" w:semiHidden="0" w:uiPriority="69" w:unhideWhenUsed="0"/>
+    <w:lsdException w:name="Dark List Accent 5" w:semiHidden="0" w:uiPriority="70" w:unhideWhenUsed="0"/>
+    <w:lsdException w:name="Colorful Shading Accent 5" w:semiHidden="0" w:uiPriority="71" w:unhideWhenUsed="0"/>
+    <w:lsdException w:name="Colorful List Accent 5" w:semiHidden="0" w:uiPriority="72" w:unhideWhenUsed="0"/>
+    <w:lsdException w:name="Colorful Grid Accent 5" w:semiHidden="0" w:uiPriority="73" w:unhideWhenUsed="0"/>
+    <w:lsdException w:name="Light Shading Accent 6" w:semiHidden="0" w:uiPriority="60" w:unhideWhenUsed="0"/>
+    <w:lsdException w:name="Light List Accent 6" w:semiHidden="0" w:uiPriority="61" w:unhideWhenUsed="0"/>
+    <w:lsdException w:name="Light Grid Accent 6" w:semiHidden="0" w:uiPriority="62" w:unhideWhenUsed="0"/>
+    <w:lsdException w:name="Medium Shading 1 Accent 6" w:semiHidden="0" w:uiPriority="63" w:unhideWhenUsed="0"/>
+    <w:lsdException w:name="Medium Shading 2 Accent 6" w:semiHidden="0" w:uiPriority="64" w:unhideWhenUsed="0"/>
+    <w:lsdException w:name="Medium List 1 Accent 6" w:semiHidden="0" w:uiPriority="65" w:unhideWhenUsed="0"/>
+    <w:lsdException w:name="Medium List 2 Accent 6" w:semiHidden="0" w:uiPriority="66" w:unhideWhenUsed="0"/>
+    <w:lsdException w:name="Medium Grid 1 Accent 6" w:semiHidden="0" w:uiPriority="67" w:unhideWhenUsed="0"/>
+    <w:lsdException w:name="Medium Grid 2 Accent 6" w:semiHidden="0" w:uiPriority="68" w:unhideWhenUsed="0"/>
+    <w:lsdException w:name="Medium Grid 3 Accent 6" w:semiHidden="0" w:uiPriority="69" w:unhideWhenUsed="0"/>
+    <w:lsdException w:name="Dark List Accent 6" w:semiHidden="0" w:uiPriority="70" w:unhideWhenUsed="0"/>
+    <w:lsdException w:name="Colorful Shading Accent 6" w:semiHidden="0" w:uiPriority="71" w:unhideWhenUsed="0"/>
+    <w:lsdException w:name="Colorful List Accent 6" w:semiHidden="0" w:uiPriority="72" w:unhideWhenUsed="0"/>
+    <w:lsdException w:name="Colorful Grid Accent 6" w:semiHidden="0" w:uiPriority="73" w:unhideWhenUsed="0"/>
+    <w:lsdException w:name="Subtle Emphasis" w:semiHidden="0" w:uiPriority="19" w:unhideWhenUsed="0" w:qFormat="1"/>
+    <w:lsdException w:name="Intense Emphasis" w:semiHidden="0" w:uiPriority="21" w:unhideWhenUsed="0" w:qFormat="1"/>
+    <w:lsdException w:name="Subtle Reference" w:semiHidden="0" w:uiPriority="31" w:unhideWhenUsed="0" w:qFormat="1"/>
+    <w:lsdException w:name="Intense Reference" w:semiHidden="0" w:uiPriority="32" w:unhideWhenUsed="0" w:qFormat="1"/>
+    <w:lsdException w:name="Book Title" w:semiHidden="0" w:uiPriority="33" w:unhideWhenUsed="0" w:qFormat="1"/>
+    <w:lsdException w:name="Bibliography" w:uiPriority="37"/>
+    <w:lsdException w:name="TOC Heading" w:uiPriority="39" w:qFormat="1"/>
+  </w:latentStyles>
+  <w:style w:type="paragraph" w:default="1" w:styleId="Normal">
+    <w:name w:val="Normal"/>
+    <w:qFormat/>
+  </w:style>
+  <w:style w:type="character" w:default="1" w:styleId="DefaultParagraphFont">
+    <w:name w:val="Default Paragraph Font"/>
+    <w:uiPriority w:val="1"/>
+    <w:semiHidden/>
+    <w:unhideWhenUsed/>
+  </w:style>
+  <w:style w:type="table" w:default="1" w:styleId="TableNormal">
+    <w:name w:val="Normal Table"/>
+    <w:uiPriority w:val="99"/>
+    <w:semiHidden/>
+    <w:unhideWhenUsed/>
+    <w:tblPr>
+      <w:tblInd w:w="0" w:type="dxa"/>
+      <w:tblCellMar>
+        <w:top w:w="0" w:type="dxa"/>
+        <w:left w:w="108" w:type="dxa"/>
+        <w:bottom w:w="0" w:type="dxa"/>
+        <w:right w:w="108" w:type="dxa"/>
+      </w:tblCellMar>
+    </w:tblPr>
+  </w:style>
+  <w:style w:type="numbering" w:default="1" w:styleId="NoList">
+    <w:name w:val="No List"/>
+    <w:uiPriority w:val="99"/>
+    <w:semiHidden/>
+    <w:unhideWhenUsed/>
   </w:style>
 </w:styles>
 </file>

</xml_diff>